<commit_message>
update y cambio nombre archivo
</commit_message>
<xml_diff>
--- a/carta-presentacion-antecedentes.docx
+++ b/carta-presentacion-antecedentes.docx
@@ -19,47 +19,7 @@
           <w:szCs w:val="24"/>
           <w:lang w:val="es-CL"/>
         </w:rPr>
-        <w:t xml:space="preserve">Santiago, </w:t>
-      </w:r>
-      <w:r>
-        <w:rPr>
-          <w:rFonts w:cs="Arial" w:ascii="Ubuntu" w:hAnsi="Ubuntu"/>
-          <w:color w:val="262626" w:themeColor="text1" w:themeTint="d9"/>
-          <w:sz w:val="24"/>
-          <w:szCs w:val="24"/>
-          <w:lang w:val="es-CL"/>
-        </w:rPr>
-        <w:t>30</w:t>
-      </w:r>
-      <w:r>
-        <w:rPr>
-          <w:rFonts w:cs="Arial" w:ascii="Ubuntu" w:hAnsi="Ubuntu"/>
-          <w:color w:val="262626" w:themeColor="text1" w:themeTint="d9"/>
-          <w:sz w:val="24"/>
-          <w:szCs w:val="24"/>
-          <w:lang w:val="es-CL"/>
-        </w:rPr>
-        <w:t xml:space="preserve"> de </w:t>
-      </w:r>
-      <w:r>
-        <w:rPr>
-          <w:rFonts w:cs="Arial" w:ascii="Ubuntu" w:hAnsi="Ubuntu"/>
-          <w:color w:val="262626" w:themeColor="text1" w:themeTint="d9"/>
-          <w:sz w:val="24"/>
-          <w:szCs w:val="24"/>
-          <w:lang w:val="es-CL"/>
-        </w:rPr>
-        <w:t xml:space="preserve">Julio </w:t>
-      </w:r>
-      <w:r>
-        <w:rPr>
-          <w:rFonts w:cs="Arial" w:ascii="Ubuntu" w:hAnsi="Ubuntu"/>
-          <w:color w:val="262626" w:themeColor="text1" w:themeTint="d9"/>
-          <w:sz w:val="24"/>
-          <w:szCs w:val="24"/>
-          <w:lang w:val="es-CL"/>
-        </w:rPr>
-        <w:t>de 2024</w:t>
+        <w:t>Santiago, 30 de Julio de 2024</w:t>
       </w:r>
     </w:p>
     <w:p>
@@ -123,7 +83,50 @@
           <w:sz w:val="24"/>
           <w:szCs w:val="24"/>
         </w:rPr>
-        <w:t>Profesora Isabel Cartagena</w:t>
+        <w:t xml:space="preserve">Profesora </w:t>
+      </w:r>
+      <w:r>
+        <w:rPr>
+          <w:rFonts w:cs="Times New Roman" w:ascii="Ubuntu" w:hAnsi="Ubuntu"/>
+          <w:sz w:val="24"/>
+          <w:szCs w:val="24"/>
+        </w:rPr>
+        <w:t>Mar</w:t>
+      </w:r>
+      <w:r>
+        <w:rPr>
+          <w:rFonts w:eastAsia="Calibri" w:cs="Times New Roman" w:ascii="Ubuntu" w:hAnsi="Ubuntu" w:eastAsiaTheme="minorHAnsi"/>
+          <w:color w:val="auto"/>
+          <w:kern w:val="0"/>
+          <w:sz w:val="24"/>
+          <w:szCs w:val="24"/>
+          <w:lang w:val="es-ES" w:eastAsia="en-US" w:bidi="ar-SA"/>
+        </w:rPr>
+        <w:t xml:space="preserve">ía </w:t>
+      </w:r>
+      <w:r>
+        <w:rPr>
+          <w:rFonts w:cs="Times New Roman" w:ascii="Ubuntu" w:hAnsi="Ubuntu"/>
+          <w:sz w:val="24"/>
+          <w:szCs w:val="24"/>
+        </w:rPr>
+        <w:t>Isabel Carta</w:t>
+      </w:r>
+      <w:r>
+        <w:rPr>
+          <w:rFonts w:cs="Times New Roman" w:ascii="Ubuntu" w:hAnsi="Ubuntu"/>
+          <w:sz w:val="24"/>
+          <w:szCs w:val="24"/>
+        </w:rPr>
+        <w:t>j</w:t>
+      </w:r>
+      <w:r>
+        <w:rPr>
+          <w:rFonts w:cs="Times New Roman" w:ascii="Ubuntu" w:hAnsi="Ubuntu"/>
+          <w:sz w:val="24"/>
+          <w:szCs w:val="24"/>
+        </w:rPr>
+        <w:t>ena</w:t>
       </w:r>
     </w:p>
     <w:p>
@@ -290,7 +293,7 @@
       </w:pPr>
       <w:r>
         <w:rPr>
-          <w:rFonts w:cs="Arial"/>
+          <w:rFonts w:cs="Arial" w:ascii="Ubuntu" w:hAnsi="Ubuntu"/>
           <w:color w:val="262626" w:themeColor="text1" w:themeTint="d9"/>
           <w:sz w:val="24"/>
           <w:szCs w:val="24"/>
@@ -315,17 +318,7 @@
           <w:szCs w:val="24"/>
           <w:lang w:val="pt-BR"/>
         </w:rPr>
-        <w:t>Atentamente</w:t>
-      </w:r>
-      <w:r>
-        <w:rPr>
-          <w:rFonts w:cs="Arial" w:ascii="Ubuntu" w:hAnsi="Ubuntu"/>
-          <w:color w:val="262626" w:themeColor="text1" w:themeTint="d9"/>
-          <w:sz w:val="24"/>
-          <w:szCs w:val="24"/>
-          <w:lang w:val="pt-BR"/>
-        </w:rPr>
-        <w:t xml:space="preserve">, </w:t>
+        <w:t xml:space="preserve">Atentamente, </w:t>
       </w:r>
     </w:p>
     <w:p>
@@ -343,7 +336,11 @@
       </w:pPr>
       <w:r>
         <w:rPr>
-          <w:rFonts w:ascii="Ubuntu" w:hAnsi="Ubuntu"/>
+          <w:rFonts w:cs="Arial" w:ascii="Ubuntu" w:hAnsi="Ubuntu"/>
+          <w:color w:val="262626" w:themeColor="text1" w:themeTint="d9"/>
+          <w:sz w:val="24"/>
+          <w:szCs w:val="24"/>
+          <w:lang w:val="pt-BR"/>
         </w:rPr>
       </w:r>
     </w:p>
@@ -647,7 +644,7 @@
         <w:docPartGallery w:val="Page Numbers (Bottom of Page)"/>
         <w:docPartUnique w:val="true"/>
       </w:docPartObj>
-      <w:id w:val="596579491"/>
+      <w:id w:val="439410624"/>
     </w:sdtPr>
     <w:sdtContent>
       <w:p>
@@ -710,7 +707,7 @@
     <w:r>
       <w:rPr/>
       <w:drawing>
-        <wp:anchor behindDoc="0" distT="0" distB="0" distL="0" distR="0" simplePos="0" locked="0" layoutInCell="0" allowOverlap="1" relativeHeight="2">
+        <wp:anchor behindDoc="1" distT="0" distB="0" distL="0" distR="0" simplePos="0" locked="0" layoutInCell="0" allowOverlap="1" relativeHeight="2">
           <wp:simplePos x="0" y="0"/>
           <wp:positionH relativeFrom="column">
             <wp:posOffset>2005965</wp:posOffset>

</xml_diff>